<commit_message>
2017-07-12: 1. register add roll back like logic; 2. register API test done
</commit_message>
<xml_diff>
--- a/express/doc/DB/朋友（圈）管理.docx
+++ b/express/doc/DB/朋友（圈）管理.docx
@@ -1063,11 +1063,13 @@
         </w:rPr>
         <w:tab/>
       </w:r>
-      <w:r>
-        <w:rPr>
-          <w:rFonts w:hint="eastAsia"/>
-        </w:rPr>
-        <w:t>required; default []</w:t>
+      <w:bookmarkStart w:id="0" w:name="_GoBack"/>
+      <w:bookmarkEnd w:id="0"/>
+      <w:r>
+        <w:rPr>
+          <w:rFonts w:hint="eastAsia"/>
+        </w:rPr>
+        <w:t xml:space="preserve"> default []</w:t>
       </w:r>
       <w:r>
         <w:rPr>
@@ -1785,7 +1787,6 @@
         </w:rPr>
         <w:t>|</w:t>
       </w:r>
-      <w:bookmarkStart w:id="0" w:name="_GoBack"/>
       <w:r>
         <w:rPr>
           <w:rFonts w:hint="eastAsia"/>
@@ -1795,7 +1796,6 @@
         </w:rPr>
         <w:t>string</w:t>
       </w:r>
-      <w:bookmarkEnd w:id="0"/>
       <w:r>
         <w:rPr>
           <w:rFonts w:hint="eastAsia"/>
@@ -4420,7 +4420,7 @@
     <w:lsdException w:qFormat="1" w:unhideWhenUsed="0" w:uiPriority="10" w:semiHidden="0" w:name="Title"/>
     <w:lsdException w:uiPriority="99" w:name="Closing"/>
     <w:lsdException w:uiPriority="99" w:name="Signature"/>
-    <w:lsdException w:uiPriority="1" w:name="Default Paragraph Font"/>
+    <w:lsdException w:uiPriority="1" w:semiHidden="0" w:name="Default Paragraph Font"/>
     <w:lsdException w:uiPriority="99" w:name="Body Text"/>
     <w:lsdException w:uiPriority="99" w:name="Body Text Indent"/>
     <w:lsdException w:uiPriority="99" w:name="List Continue"/>
@@ -4458,7 +4458,7 @@
     <w:lsdException w:uiPriority="99" w:name="HTML Sample"/>
     <w:lsdException w:uiPriority="99" w:name="HTML Typewriter"/>
     <w:lsdException w:uiPriority="99" w:name="HTML Variable"/>
-    <w:lsdException w:uiPriority="99" w:name="Normal Table"/>
+    <w:lsdException w:uiPriority="99" w:semiHidden="0" w:name="Normal Table"/>
     <w:lsdException w:uiPriority="99" w:semiHidden="0" w:name="annotation subject"/>
     <w:lsdException w:uiPriority="99" w:name="Table Simple 1"/>
     <w:lsdException w:uiPriority="99" w:name="Table Simple 2"/>
@@ -4688,6 +4688,7 @@
     <w:basedOn w:val="5"/>
     <w:link w:val="4"/>
     <w:semiHidden/>
+    <w:qFormat/>
     <w:uiPriority w:val="99"/>
     <w:rPr>
       <w:kern w:val="2"/>
@@ -4699,6 +4700,7 @@
     <w:name w:val="Comment Text Char"/>
     <w:basedOn w:val="5"/>
     <w:link w:val="3"/>
+    <w:qFormat/>
     <w:uiPriority w:val="99"/>
     <w:rPr>
       <w:kern w:val="2"/>
@@ -4711,6 +4713,7 @@
     <w:basedOn w:val="9"/>
     <w:link w:val="2"/>
     <w:semiHidden/>
+    <w:qFormat/>
     <w:uiPriority w:val="99"/>
     <w:rPr>
       <w:b/>

</xml_diff>